<commit_message>
Fixing POI 32 labels
</commit_message>
<xml_diff>
--- a/docs/POI_32_-_Struggles.docx
+++ b/docs/POI_32_-_Struggles.docx
@@ -122,8 +122,6 @@
           <w:lang w:val="en-GB"/>
         </w:rPr>
       </w:pPr>
-      <w:bookmarkStart w:id="0" w:name="_GoBack"/>
-      <w:bookmarkEnd w:id="0"/>
       <w:r>
         <w:rPr>
           <w:lang w:val="en-GB"/>
@@ -504,10 +502,7 @@
         <w:t>Plaque above Marist Provincial Offices’ front door which reads ‘</w:t>
       </w:r>
       <w:r>
-        <w:t>I will bless every place where a picture of my heart shall be exposed and honored</w:t>
-      </w:r>
-      <w:r>
-        <w:t>’ around an image of Jesus with Sacred Heart</w:t>
+        <w:t>I will bless every place where a picture of my heart shall be exposed and honored’ around an image of Jesus with Sacred Heart</w:t>
       </w:r>
       <w:r>
         <w:t>. The same plaque</w:t>
@@ -820,25 +815,7 @@
         <w:t>,</w:t>
       </w:r>
       <w:r>
-        <w:t xml:space="preserve"> were both been detained </w:t>
-      </w:r>
-      <w:r>
-        <w:t xml:space="preserve">by the government </w:t>
-      </w:r>
-      <w:r>
-        <w:t>during th</w:t>
-      </w:r>
-      <w:r>
-        <w:t>e 1980s. They were</w:t>
-      </w:r>
-      <w:r>
-        <w:t xml:space="preserve"> arrested because of their involvement in activities that promoted peace and justice</w:t>
-      </w:r>
-      <w:r>
-        <w:t xml:space="preserve"> during the years of the apartheid regime</w:t>
-      </w:r>
-      <w:r>
-        <w:t xml:space="preserve">. </w:t>
+        <w:t xml:space="preserve"> were both been detained by the government during the 1980s. They were arrested because of their involvement in activities that promoted peace and justice during the years of the apartheid regime. </w:t>
       </w:r>
       <w:r>
         <w:t>During the 1970s</w:t>
@@ -865,13 +842,7 @@
         <w:t>banned ANC</w:t>
       </w:r>
       <w:r>
-        <w:t xml:space="preserve">. After his release Molobi, along with Sheila Sisulu, </w:t>
-      </w:r>
-      <w:r>
-        <w:t>other community leader</w:t>
-      </w:r>
-      <w:r>
-        <w:t xml:space="preserve">s and supported by the South African Council of Churches and the SACBC </w:t>
+        <w:t xml:space="preserve">. After his release Molobi, along with Sheila Sisulu, other community leaders and supported by the South African Council of Churches and the SACBC </w:t>
       </w:r>
       <w:r>
         <w:t xml:space="preserve">worked within two educationally focused activist groups; The Joint Enrichment Program (that dealt with civic leadership in townships and their school) and The National Education Crisis Committee.  </w:t>
@@ -886,13 +857,7 @@
         <w:t xml:space="preserve"> benefited black South Africans in the 1980s funded by the European Commission). Molobi later became CEO of the re-formed Kagiso Trust Investments from 1993 which continued to support and promote </w:t>
       </w:r>
       <w:r>
-        <w:t xml:space="preserve">learning by young </w:t>
-      </w:r>
-      <w:r>
-        <w:t>black</w:t>
-      </w:r>
-      <w:r>
-        <w:t xml:space="preserve"> South Africans </w:t>
+        <w:t xml:space="preserve">learning by young black South Africans </w:t>
       </w:r>
       <w:r>
         <w:t>once the new government took over</w:t>
@@ -1057,19 +1022,7 @@
         <w:rPr>
           <w:rFonts w:cs="Arial"/>
         </w:rPr>
-        <w:t xml:space="preserve">“[Eric </w:t>
-      </w:r>
-      <w:r>
-        <w:rPr>
-          <w:rFonts w:cs="Arial"/>
-        </w:rPr>
-        <w:t>Molobi</w:t>
-      </w:r>
-      <w:r>
-        <w:rPr>
-          <w:rFonts w:cs="Arial"/>
-        </w:rPr>
-        <w:t>]</w:t>
+        <w:t>“[Eric Molobi]</w:t>
       </w:r>
       <w:r>
         <w:rPr>
@@ -1094,19 +1047,7 @@
         <w:rPr>
           <w:rFonts w:cs="Arial"/>
         </w:rPr>
-        <w:t>to discuss the negotiations li</w:t>
-      </w:r>
-      <w:r>
-        <w:rPr>
-          <w:rFonts w:cs="Arial"/>
-        </w:rPr>
-        <w:t>n</w:t>
-      </w:r>
-      <w:r>
-        <w:rPr>
-          <w:rFonts w:cs="Arial"/>
-        </w:rPr>
-        <w:t>ked to the suspension of the armed struggle.</w:t>
+        <w:t>to discuss the negotiations linked to the suspension of the armed struggle.</w:t>
       </w:r>
       <w:r>
         <w:rPr>
@@ -1150,13 +1091,7 @@
         <w:rPr>
           <w:rFonts w:cs="Arial"/>
         </w:rPr>
-        <w:t xml:space="preserve"> of the outreach programme to rural communities</w:t>
-      </w:r>
-      <w:r>
-        <w:rPr>
-          <w:rFonts w:cs="Arial"/>
-        </w:rPr>
-        <w:t xml:space="preserve">. “ </w:t>
+        <w:t xml:space="preserve"> of the outreach programme to rural communities. “ </w:t>
       </w:r>
       <w:r>
         <w:rPr>
@@ -1297,55 +1232,7 @@
         <w:rPr>
           <w:rFonts w:cs="Helvetica"/>
         </w:rPr>
-        <w:t>the then Administrator of the Transvaal, Sybrand Van Niekerk and the Minister of National Educ</w:t>
-      </w:r>
-      <w:r>
-        <w:rPr>
-          <w:rFonts w:cs="Helvetica"/>
-        </w:rPr>
-        <w:t>ation, Piet Koornhoff. These talks revealed the divisions beginning to appear within the apartheid regime</w:t>
-      </w:r>
-      <w:r>
-        <w:rPr>
-          <w:rFonts w:cs="Helvetica"/>
-        </w:rPr>
-        <w:t xml:space="preserve"> surrounding principles of inclusion</w:t>
-      </w:r>
-      <w:r>
-        <w:rPr>
-          <w:rFonts w:cs="Helvetica"/>
-        </w:rPr>
-        <w:t xml:space="preserve"> in education, with the Brothers offering Catholic principles of inclusivity as a basis for educational reform supported</w:t>
-      </w:r>
-      <w:r>
-        <w:rPr>
-          <w:rFonts w:cs="Helvetica"/>
-        </w:rPr>
-        <w:t xml:space="preserve"> </w:t>
-      </w:r>
-      <w:r>
-        <w:rPr>
-          <w:rFonts w:cs="Helvetica"/>
-        </w:rPr>
-        <w:t>by</w:t>
-      </w:r>
-      <w:r>
-        <w:rPr>
-          <w:rFonts w:cs="Helvetica"/>
-        </w:rPr>
-        <w:t xml:space="preserve"> international opinion regarding segregation in South Africa and concluding </w:t>
-      </w:r>
-      <w:r>
-        <w:rPr>
-          <w:rFonts w:cs="Helvetica"/>
-        </w:rPr>
-        <w:t xml:space="preserve">with </w:t>
-      </w:r>
-      <w:r>
-        <w:rPr>
-          <w:rFonts w:cs="Helvetica"/>
-        </w:rPr>
-        <w:t>discussions of how moving against the Open Schools would further damage international relations in the wake of Soweto, the death of Steve Biko and the cultural boycott</w:t>
+        <w:t>the then Administrator of the Transvaal, Sybrand Van Niekerk and the Minister of National Education, Piet Koornhoff. These talks revealed the divisions beginning to appear within the apartheid regime surrounding principles of inclusion in education, with the Brothers offering Catholic principles of inclusivity as a basis for educational reform supported by international opinion regarding segregation in South Africa and concluding with discussions of how moving against the Open Schools would further damage international relations in the wake of Soweto, the death of Steve Biko and the cultural boycott</w:t>
       </w:r>
       <w:r>
         <w:rPr>
@@ -1474,13 +1361,21 @@
     <w:p/>
     <w:p>
       <w:r>
-        <w:t>(Image:</w:t>
-      </w:r>
-      <w:r>
-        <w:t xml:space="preserve"> C Kamana</w:t>
+        <w:t>(Image</w:t>
+      </w:r>
+      <w:r>
+        <w:t>: Wits University, Historical Papers Archive</w:t>
       </w:r>
       <w:r>
         <w:t>)</w:t>
+      </w:r>
+      <w:r>
+        <w:t xml:space="preserve"> </w:t>
+      </w:r>
+    </w:p>
+    <w:p>
+      <w:r>
+        <w:t>(Audio: C Kamana)</w:t>
       </w:r>
     </w:p>
     <w:p/>
@@ -1750,25 +1645,7 @@
         <w:rPr>
           <w:rFonts w:cs="Helvetica"/>
         </w:rPr>
-        <w:t xml:space="preserve"> and into the early 1990s the Sacred Heart teaching community, in conjunction with the Brothers, </w:t>
-      </w:r>
-      <w:r>
-        <w:rPr>
-          <w:rFonts w:cs="Helvetica"/>
-        </w:rPr>
-        <w:t>attend</w:t>
-      </w:r>
-      <w:r>
-        <w:rPr>
-          <w:rFonts w:cs="Helvetica"/>
-        </w:rPr>
-        <w:t>ed</w:t>
-      </w:r>
-      <w:r>
-        <w:rPr>
-          <w:rFonts w:cs="Helvetica"/>
-        </w:rPr>
-        <w:t xml:space="preserve"> to </w:t>
+        <w:t xml:space="preserve"> and into the early 1990s the Sacred Heart teaching community, in conjunction with the Brothers, attended to </w:t>
       </w:r>
       <w:r>
         <w:rPr>
@@ -1792,19 +1669,7 @@
         <w:rPr>
           <w:rFonts w:cs="Helvetica"/>
         </w:rPr>
-        <w:t>economic demo</w:t>
-      </w:r>
-      <w:r>
-        <w:rPr>
-          <w:rFonts w:cs="Helvetica"/>
-        </w:rPr>
-        <w:t xml:space="preserve">graphic of central Johannesburg and were </w:t>
-      </w:r>
-      <w:r>
-        <w:rPr>
-          <w:rFonts w:cs="Helvetica"/>
-        </w:rPr>
-        <w:t>instrumental in the setting up of Model D schools - ensuring educational provision for black pupils and continued employment for teachers from the white community as well as training for teachers from the black community</w:t>
+        <w:t>economic demographic of central Johannesburg and were instrumental in the setting up of Model D schools - ensuring educational provision for black pupils and continued employment for teachers from the white community as well as training for teachers from the black community</w:t>
       </w:r>
       <w:r>
         <w:rPr>
@@ -2007,7 +1872,15 @@
     <w:p/>
     <w:p>
       <w:r>
-        <w:t>(Image:</w:t>
+        <w:t>(Image</w:t>
+      </w:r>
+      <w:r>
+        <w:t xml:space="preserve"> and Audio</w:t>
+      </w:r>
+      <w:bookmarkStart w:id="0" w:name="_GoBack"/>
+      <w:bookmarkEnd w:id="0"/>
+      <w:r>
+        <w:t>:</w:t>
       </w:r>
       <w:r>
         <w:t xml:space="preserve"> C Kamana</w:t>
@@ -2287,15 +2160,7 @@
           <w:sz w:val="22"/>
           <w:szCs w:val="22"/>
         </w:rPr>
-        <w:t>microcosm of the positive possibi</w:t>
-      </w:r>
-      <w:r>
-        <w:rPr>
-          <w:rFonts w:ascii="Helvetica" w:hAnsi="Helvetica" w:cs="Helvetica"/>
-          <w:sz w:val="22"/>
-          <w:szCs w:val="22"/>
-        </w:rPr>
-        <w:t xml:space="preserve">lities of South African society. This is demonstrated through this letter written by one of its learners.  </w:t>
+        <w:t xml:space="preserve">microcosm of the positive possibilities of South African society. This is demonstrated through this letter written by one of its learners.  </w:t>
       </w:r>
     </w:p>
     <w:p>
@@ -2417,77 +2282,63 @@
           <w:rFonts w:cs="Helvetica"/>
           <w:color w:val="3C3E40"/>
         </w:rPr>
-        <w:t>Rekgofatse Chikane</w:t>
+        <w:t xml:space="preserve">Rekgofatse Chikane being arrested </w:t>
       </w:r>
       <w:r>
         <w:rPr>
           <w:rFonts w:cs="Helvetica"/>
           <w:color w:val="3C3E40"/>
         </w:rPr>
-        <w:t xml:space="preserve"> being arrested </w:t>
+        <w:t>during the protests</w:t>
       </w:r>
       <w:r>
         <w:rPr>
           <w:rFonts w:cs="Helvetica"/>
           <w:color w:val="3C3E40"/>
         </w:rPr>
-        <w:t>during the protests</w:t>
+        <w:t xml:space="preserve"> to support #FeesMustFall</w:t>
       </w:r>
       <w:r>
         <w:rPr>
           <w:rFonts w:cs="Helvetica"/>
           <w:color w:val="3C3E40"/>
         </w:rPr>
-        <w:t xml:space="preserve"> to support #FeesMustFall</w:t>
+        <w:t xml:space="preserve"> in the </w:t>
       </w:r>
       <w:r>
         <w:rPr>
           <w:rFonts w:cs="Helvetica"/>
           <w:color w:val="3C3E40"/>
         </w:rPr>
-        <w:t xml:space="preserve"> in the </w:t>
+        <w:t xml:space="preserve">Cape Town </w:t>
       </w:r>
       <w:r>
         <w:rPr>
           <w:rFonts w:cs="Helvetica"/>
           <w:color w:val="3C3E40"/>
         </w:rPr>
-        <w:t xml:space="preserve">Cape Town </w:t>
+        <w:t>parliamentary</w:t>
       </w:r>
       <w:r>
         <w:rPr>
           <w:rFonts w:cs="Helvetica"/>
           <w:color w:val="3C3E40"/>
         </w:rPr>
-        <w:t>parliamentary</w:t>
+        <w:t xml:space="preserve"> </w:t>
       </w:r>
       <w:r>
         <w:rPr>
           <w:rFonts w:cs="Helvetica"/>
           <w:color w:val="3C3E40"/>
         </w:rPr>
-        <w:t xml:space="preserve"> </w:t>
+        <w:t>precinct</w:t>
       </w:r>
       <w:r>
         <w:rPr>
           <w:rFonts w:cs="Helvetica"/>
           <w:color w:val="3C3E40"/>
         </w:rPr>
-        <w:t>precinct</w:t>
-      </w:r>
-      <w:r>
-        <w:rPr>
-          <w:rFonts w:cs="Helvetica"/>
-          <w:color w:val="3C3E40"/>
-        </w:rPr>
-        <w:t xml:space="preserve"> in </w:t>
-      </w:r>
-      <w:r>
-        <w:rPr>
-          <w:rFonts w:cs="Helvetica"/>
-          <w:color w:val="3C3E40"/>
-        </w:rPr>
-        <w:t>2015</w:t>
+        <w:t xml:space="preserve"> in 2015</w:t>
       </w:r>
       <w:r>
         <w:rPr>

</xml_diff>